<commit_message>
Changes to file structure
</commit_message>
<xml_diff>
--- a/Enhanced Barbarians - Zhodani.docx
+++ b/Enhanced Barbarians - Zhodani.docx
@@ -712,7 +712,46 @@
           <w:rFonts w:eastAsia="Times New Roman" w:cstheme="minorHAnsi"/>
           <w:color w:val="202122"/>
         </w:rPr>
-        <w:t xml:space="preserve"> You will need a copy of both the core rules and Mongoose Alien Module 4: Zhodani.</w:t>
+        <w:t xml:space="preserve"> You will need a copy of both the core rules and </w:t>
+      </w:r>
+      <w:r>
+        <w:rPr>
+          <w:rFonts w:eastAsia="Times New Roman" w:cstheme="minorHAnsi"/>
+          <w:i/>
+          <w:iCs/>
+          <w:color w:val="202122"/>
+        </w:rPr>
+        <w:t>Mongoose Alien Module 4: Zhodani</w:t>
+      </w:r>
+      <w:r>
+        <w:rPr>
+          <w:rFonts w:eastAsia="Times New Roman" w:cstheme="minorHAnsi"/>
+          <w:color w:val="202122"/>
+        </w:rPr>
+        <w:t>.</w:t>
+      </w:r>
+      <w:r>
+        <w:rPr>
+          <w:rFonts w:eastAsia="Times New Roman" w:cstheme="minorHAnsi"/>
+          <w:color w:val="202122"/>
+        </w:rPr>
+        <w:t xml:space="preserve"> A copy of </w:t>
+      </w:r>
+      <w:r>
+        <w:rPr>
+          <w:rFonts w:eastAsia="Times New Roman" w:cstheme="minorHAnsi"/>
+          <w:i/>
+          <w:iCs/>
+          <w:color w:val="202122"/>
+        </w:rPr>
+        <w:t>Beginning Zdetl</w:t>
+      </w:r>
+      <w:r>
+        <w:rPr>
+          <w:rFonts w:eastAsia="Times New Roman" w:cstheme="minorHAnsi"/>
+          <w:color w:val="202122"/>
+        </w:rPr>
+        <w:t xml:space="preserve"> published by the Zhodani Language and Cultural Institute may be useful but is not necessary.</w:t>
       </w:r>
     </w:p>
     <w:p>
@@ -1457,6 +1496,7 @@
         <w:jc w:val="both"/>
       </w:pPr>
       <w:r>
+        <w:lastRenderedPageBreak/>
         <w:t>Characters with Psi-9 or higher automatically become Dlenchiepr (</w:t>
       </w:r>
       <w:r>
@@ -1559,7 +1599,6 @@
           <w:sz w:val="36"/>
           <w:szCs w:val="36"/>
         </w:rPr>
-        <w:lastRenderedPageBreak/>
         <w:t>History of the Dzaqtlas Era</w:t>
       </w:r>
     </w:p>
@@ -2146,11 +2185,9 @@
             <w:r>
               <w:t xml:space="preserve">Human races </w:t>
             </w:r>
-            <w:proofErr w:type="gramStart"/>
-            <w:r>
-              <w:t>clash;</w:t>
-            </w:r>
-            <w:proofErr w:type="gramEnd"/>
+            <w:r>
+              <w:t>clash:</w:t>
+            </w:r>
             <w:r>
               <w:t xml:space="preserve"> interbreeding creates </w:t>
             </w:r>
@@ -3683,17 +3720,22 @@
               <w:cnfStyle w:val="000000000000" w:firstRow="0" w:lastRow="0" w:firstColumn="0" w:lastColumn="0" w:oddVBand="0" w:evenVBand="0" w:oddHBand="0" w:evenHBand="0" w:firstRowFirstColumn="0" w:firstRowLastColumn="0" w:lastRowFirstColumn="0" w:lastRowLastColumn="0"/>
             </w:pPr>
             <w:r>
-              <w:t>Emergence</w:t>
-            </w:r>
-            <w:r>
-              <w:t xml:space="preserve"> of </w:t>
-            </w:r>
-            <w:r>
-              <w:t xml:space="preserve">the </w:t>
-            </w:r>
-            <w:r>
-              <w:t>psionic nobility.</w:t>
-            </w:r>
+              <w:t xml:space="preserve">Noble houses begin incorporating psionicists as part of their </w:t>
+            </w:r>
+            <w:proofErr w:type="gramStart"/>
+            <w:r>
+              <w:t>re</w:t>
+            </w:r>
+            <w:r>
+              <w:t>t</w:t>
+            </w:r>
+            <w:r>
+              <w:t>inue.</w:t>
+            </w:r>
+            <w:r>
+              <w:t>.</w:t>
+            </w:r>
+            <w:proofErr w:type="gramEnd"/>
           </w:p>
         </w:tc>
       </w:tr>
@@ -3769,7 +3811,6 @@
           <w:sz w:val="36"/>
           <w:szCs w:val="36"/>
         </w:rPr>
-        <w:lastRenderedPageBreak/>
         <w:t>Dlenchiepr Noble Houses</w:t>
       </w:r>
     </w:p>
@@ -3780,6 +3821,17 @@
     </w:p>
     <w:p>
       <w:pPr>
+        <w:pStyle w:val="Heading1"/>
+        <w:jc w:val="center"/>
+      </w:pPr>
+      <w:r>
+        <w:lastRenderedPageBreak/>
+        <w:t>Dzaqtlas Careers</w:t>
+      </w:r>
+    </w:p>
+    <w:p/>
+    <w:p>
+      <w:pPr>
         <w:jc w:val="both"/>
       </w:pPr>
       <w:r>
@@ -3787,23 +3839,20 @@
           <w:b/>
           <w:bCs/>
         </w:rPr>
-        <w:lastRenderedPageBreak/>
-        <w:t xml:space="preserve">“Enlistment”: </w:t>
-      </w:r>
-      <w:r>
-        <w:t xml:space="preserve">All Barbarians are not the same. </w:t>
-      </w:r>
-      <w:r>
-        <w:t>The most common way to begin a Barbarian “career” is by being born into a tribe. In this case enlistment is effectively automatic – the character grows up within the barbaric culture, and at 18 may undergo a Rite of Passage of some kind that fulfils three functions – first, it marks his transition to adulthood; second, it “enlists” him into the Barbarian career path; and third, it takes the place of the usual Basic Training that other military fields require.</w:t>
-      </w:r>
-      <w:r>
-        <w:t xml:space="preserve"> This is generally true of Primitive or Developing </w:t>
-      </w:r>
-      <w:r>
-        <w:t>barbarians and</w:t>
-      </w:r>
-      <w:r>
-        <w:t xml:space="preserve"> may be applied to Post-Apocalypse characters as well. If enlistment is required, as may be the case with separatists, survivalists, and modern primitives, roll 5+ to enlist, DM +1 for Endur 9+, DM +2 for Stren 10+.</w:t>
+        <w:t>Homeworld and Background:</w:t>
+      </w:r>
+      <w:r>
+        <w:t xml:space="preserve"> All characters are from the Zhodani homeworld, </w:t>
+      </w:r>
+      <w:r>
+        <w:rPr>
+          <w:i/>
+          <w:iCs/>
+        </w:rPr>
+        <w:t>Zhdant</w:t>
+      </w:r>
+      <w:r>
+        <w:t>.</w:t>
       </w:r>
     </w:p>
     <w:p>
@@ -3811,7 +3860,57 @@
         <w:jc w:val="both"/>
       </w:pPr>
       <w:r>
-        <w:t xml:space="preserve"> </w:t>
+        <w:rPr>
+          <w:noProof/>
+        </w:rPr>
+        <w:drawing>
+          <wp:inline distT="0" distB="0" distL="0" distR="0" wp14:anchorId="4A2D6905" wp14:editId="4B22BFDB">
+            <wp:extent cx="5932805" cy="3338830"/>
+            <wp:effectExtent l="0" t="0" r="0" b="0"/>
+            <wp:docPr id="1" name="Picture 1" descr="Shape&#10;&#10;Description automatically generated"/>
+            <wp:cNvGraphicFramePr>
+              <a:graphicFrameLocks xmlns:a="http://schemas.openxmlformats.org/drawingml/2006/main" noChangeAspect="1"/>
+            </wp:cNvGraphicFramePr>
+            <a:graphic xmlns:a="http://schemas.openxmlformats.org/drawingml/2006/main">
+              <a:graphicData uri="http://schemas.openxmlformats.org/drawingml/2006/picture">
+                <pic:pic xmlns:pic="http://schemas.openxmlformats.org/drawingml/2006/picture">
+                  <pic:nvPicPr>
+                    <pic:cNvPr id="1" name="Picture 1" descr="Shape&#10;&#10;Description automatically generated"/>
+                    <pic:cNvPicPr>
+                      <a:picLocks noChangeAspect="1" noChangeArrowheads="1"/>
+                    </pic:cNvPicPr>
+                  </pic:nvPicPr>
+                  <pic:blipFill>
+                    <a:blip r:embed="rId11">
+                      <a:extLst>
+                        <a:ext uri="{28A0092B-C50C-407E-A947-70E740481C1C}">
+                          <a14:useLocalDpi xmlns:a14="http://schemas.microsoft.com/office/drawing/2010/main" val="0"/>
+                        </a:ext>
+                      </a:extLst>
+                    </a:blip>
+                    <a:srcRect/>
+                    <a:stretch>
+                      <a:fillRect/>
+                    </a:stretch>
+                  </pic:blipFill>
+                  <pic:spPr bwMode="auto">
+                    <a:xfrm>
+                      <a:off x="0" y="0"/>
+                      <a:ext cx="5932805" cy="3338830"/>
+                    </a:xfrm>
+                    <a:prstGeom prst="rect">
+                      <a:avLst/>
+                    </a:prstGeom>
+                    <a:noFill/>
+                    <a:ln>
+                      <a:noFill/>
+                    </a:ln>
+                  </pic:spPr>
+                </pic:pic>
+              </a:graphicData>
+            </a:graphic>
+          </wp:inline>
+        </w:drawing>
       </w:r>
     </w:p>
     <w:p>
@@ -3822,1935 +3921,215 @@
           <w:bCs/>
         </w:rPr>
       </w:pPr>
-      <w:r>
-        <w:rPr>
-          <w:b/>
-          <w:bCs/>
-        </w:rPr>
-        <w:t>TYPES OF BARBARIANS</w:t>
-      </w:r>
     </w:p>
     <w:p>
       <w:pPr>
+        <w:ind w:firstLine="720"/>
         <w:jc w:val="both"/>
       </w:pPr>
       <w:r>
-        <w:t>On closer examination, barbarian characters can fall into one of four main categories. These are Low Tech/Primitive, Developing, Survivalist/Separatist</w:t>
-      </w:r>
-      <w:r>
-        <w:t>/Modern Primitives</w:t>
-      </w:r>
-      <w:r>
-        <w:t>, and Post-Apocalypse Barbarians.</w:t>
+        <w:t>Zhdant of the Dzaqtlas era is very different from the world of the Third Imperium period. Remnants of the old and lost technology can still be found in the howling wasteland, but such items are rare and often in states of extreme disrepair.</w:t>
       </w:r>
     </w:p>
     <w:p>
       <w:pPr>
-        <w:jc w:val="both"/>
-      </w:pPr>
-    </w:p>
-    <w:p>
-      <w:pPr>
-        <w:jc w:val="both"/>
-      </w:pPr>
-      <w:r>
-        <w:rPr>
-          <w:b/>
-          <w:bCs/>
-        </w:rPr>
-        <w:t xml:space="preserve">Primitive Barbarians: </w:t>
-      </w:r>
-      <w:r>
-        <w:t xml:space="preserve">These are probably the most easily recognizable Barbarians. Primitives are almost always from low-tech worlds of </w:t>
-      </w:r>
-      <w:r>
-        <w:t xml:space="preserve">TL 4 or less. They likely are hunter/gatherer societies that may or may not have developed early agriculture. Primitives are likely to be awed by higher technology, though this does not mean they will be unable to learn to use it. They typically undergo a rite of passage which involves a Survival roll (6+, DM +2 if Stren 8+) followed by acquisition of one level of an appropriate Survival skill (usually wilderness-based) and a weapon skill (a hand weapon or primitive missile weapon). </w:t>
-      </w:r>
-    </w:p>
-    <w:p>
-      <w:pPr>
         <w:ind w:firstLine="720"/>
         <w:jc w:val="both"/>
       </w:pPr>
-      <w:r>
-        <w:t>Examples of Primitive Barbarians are seen in Tarzan of the Apes, Quest for Fire, Clan of the Cave Bear.</w:t>
-      </w:r>
-      <w:r>
-        <w:t xml:space="preserve"> There are many “lost tribes” on modern Terra that would also be considered Primitive Barbarians.</w:t>
-      </w:r>
-    </w:p>
-    <w:p>
-      <w:pPr>
-        <w:ind w:firstLine="720"/>
-        <w:jc w:val="both"/>
-      </w:pPr>
-    </w:p>
-    <w:p>
-      <w:pPr>
-        <w:jc w:val="both"/>
-      </w:pPr>
-      <w:r>
-        <w:rPr>
-          <w:b/>
-          <w:bCs/>
-        </w:rPr>
-        <w:t xml:space="preserve">Developing Barbarians: </w:t>
-      </w:r>
-      <w:r>
-        <w:t xml:space="preserve">Societies that have developed metallurgy, agriculture, and possibly sail, but which are not part of mainstream “civilized” culture are considered Developing Barbarians. </w:t>
-      </w:r>
-      <w:r>
-        <w:t xml:space="preserve">Their level of technological achievement is close to or even with that of the dominant “civilized” culture; they merely haven’t been assimilated into it or have rejected it for some reason. They still retain many of the traditions and habits of their primitive </w:t>
-      </w:r>
-      <w:proofErr w:type="gramStart"/>
-      <w:r>
-        <w:t>ancestors, and</w:t>
-      </w:r>
-      <w:proofErr w:type="gramEnd"/>
-      <w:r>
-        <w:t xml:space="preserve"> undergo the same rite of passage at age 18 (Survival roll for 6+, DM +2 if Stren 8+, learn one survival skill and one weapon skill).</w:t>
-      </w:r>
-    </w:p>
-    <w:p>
-      <w:pPr>
-        <w:jc w:val="both"/>
-      </w:pPr>
-      <w:r>
-        <w:tab/>
-        <w:t xml:space="preserve">Examples of </w:t>
-      </w:r>
-      <w:r>
-        <w:t>Developing Barbarians include Conan the Barbarian</w:t>
-      </w:r>
-      <w:r>
-        <w:t>, the Fremen of Frank Herbert’s Dune series,</w:t>
-      </w:r>
-      <w:r>
-        <w:t xml:space="preserve"> and the Germanic and Nordic tribes of ancient Terra.</w:t>
-      </w:r>
-    </w:p>
-    <w:p>
-      <w:pPr>
-        <w:jc w:val="both"/>
-      </w:pPr>
-    </w:p>
-    <w:p>
-      <w:pPr>
-        <w:jc w:val="both"/>
-      </w:pPr>
-      <w:r>
-        <w:rPr>
-          <w:b/>
-          <w:bCs/>
-        </w:rPr>
-        <w:t>Survivalist</w:t>
-      </w:r>
-      <w:r>
-        <w:rPr>
-          <w:b/>
-          <w:bCs/>
-        </w:rPr>
-        <w:t>s</w:t>
-      </w:r>
-      <w:r>
-        <w:rPr>
-          <w:b/>
-          <w:bCs/>
-        </w:rPr>
-        <w:t>/Separatist</w:t>
-      </w:r>
-      <w:r>
-        <w:rPr>
-          <w:b/>
-          <w:bCs/>
-        </w:rPr>
-        <w:t>s</w:t>
-      </w:r>
-      <w:r>
-        <w:rPr>
-          <w:b/>
-          <w:bCs/>
-        </w:rPr>
-        <w:t>/Modern Primitive</w:t>
-      </w:r>
-      <w:r>
-        <w:rPr>
-          <w:b/>
-          <w:bCs/>
-        </w:rPr>
-        <w:t>s</w:t>
-      </w:r>
-      <w:r>
-        <w:rPr>
-          <w:b/>
-          <w:bCs/>
-        </w:rPr>
-        <w:t xml:space="preserve">: </w:t>
-      </w:r>
-      <w:r>
-        <w:t>These are people who come from a more technologically advanced (atomic age or later) world, who have for some reason decided to go “off the grid” and reject the culture at large. They have their own set of internal rules and traditions</w:t>
-      </w:r>
-      <w:r>
-        <w:t xml:space="preserve"> and may or may not continue to use the technology available. They come in a variety of sizes, from individuals living as hermits in the wilderness to enclaves of multiple families walling themselves off from society at large. They can be joined, in which case the standard Supplement 4 Enlistment check for Barbarians is required (5+, DM +1 for Endur 9+; DM +2 if Stren 10+). Additional factors may be imposed by the Referee (religious beliefs, code of conduct, blood in/blood out, etc). </w:t>
-      </w:r>
-    </w:p>
-    <w:p>
-      <w:pPr>
-        <w:jc w:val="both"/>
-      </w:pPr>
-      <w:r>
-        <w:tab/>
-        <w:t xml:space="preserve">These types are usually religious cults, survivalist </w:t>
-      </w:r>
-      <w:r>
-        <w:t xml:space="preserve">doomsday </w:t>
-      </w:r>
-      <w:r>
-        <w:t>preppers, and hippie communes.</w:t>
-      </w:r>
-    </w:p>
-    <w:p>
-      <w:pPr>
-        <w:jc w:val="both"/>
-      </w:pPr>
-    </w:p>
-    <w:p>
-      <w:pPr>
-        <w:jc w:val="both"/>
-      </w:pPr>
-      <w:r>
-        <w:rPr>
-          <w:b/>
-          <w:bCs/>
-        </w:rPr>
-        <w:t>Post-Apocalypse</w:t>
-      </w:r>
-      <w:r>
-        <w:rPr>
-          <w:b/>
-          <w:bCs/>
-        </w:rPr>
-        <w:t>/Fallen World</w:t>
-      </w:r>
-      <w:r>
-        <w:rPr>
-          <w:b/>
-          <w:bCs/>
-        </w:rPr>
-        <w:t xml:space="preserve"> Barbarians: </w:t>
-      </w:r>
-      <w:r>
-        <w:t>When everything goes wrong</w:t>
-      </w:r>
-      <w:r>
-        <w:t xml:space="preserve"> </w:t>
-      </w:r>
-      <w:r>
-        <w:t xml:space="preserve">and a </w:t>
-      </w:r>
-      <w:proofErr w:type="gramStart"/>
-      <w:r>
-        <w:t>society collapses</w:t>
-      </w:r>
-      <w:proofErr w:type="gramEnd"/>
-      <w:r>
-        <w:t xml:space="preserve">, these guys are the ones left scrabbling among the ruins. Post-Apocalypse barbarians are just trying to survive in what’s left of the world. They’re anything from wasteland wanderers to gangs of scavengers or even enclaves that carve out </w:t>
-      </w:r>
-      <w:r>
-        <w:t>a new</w:t>
-      </w:r>
-      <w:r>
-        <w:t xml:space="preserve"> society in the ruins of the old world. </w:t>
-      </w:r>
-      <w:r>
-        <w:t xml:space="preserve">Two tech levels apply for skill and background purposes – the TL of the world/society Pre-collapse, and the current prevailing TL. They may even exist alongside a higher tech culture. This is determined during the Background section. As with Primitive and Developing barbarians, there is no “Enlistment” happening here – you’re born into this </w:t>
-      </w:r>
-      <w:r>
-        <w:lastRenderedPageBreak/>
-        <w:t>world and must struggle to survive it. Make a Survival check at age 18 (6+, DM +2 if Stren 8+) and learn one survival skill and one weapon skill.</w:t>
-      </w:r>
-    </w:p>
-    <w:p>
-      <w:pPr>
-        <w:jc w:val="both"/>
-      </w:pPr>
-      <w:r>
-        <w:tab/>
-        <w:t>The best examples of Post-Apocalypse Barbarians are seen in the Fallout games, the Mad Max films and other Post-Apocalypse movies, and the Cursed Earth of Judge Dredd.</w:t>
-      </w:r>
-      <w:r>
-        <w:t xml:space="preserve"> Other sources of inspiration include the game world of Metamorphosis Alpha, Brian W. Aldis’ </w:t>
-      </w:r>
-      <w:r>
-        <w:rPr>
-          <w:i/>
-          <w:iCs/>
-        </w:rPr>
-        <w:t xml:space="preserve">Non-Stop, </w:t>
-      </w:r>
-      <w:r>
-        <w:t xml:space="preserve">and the Classic Star Trek episode </w:t>
-      </w:r>
-      <w:r>
-        <w:rPr>
-          <w:i/>
-          <w:iCs/>
-        </w:rPr>
-        <w:t xml:space="preserve">For the World is Hollow and I Have Touched the Sky, </w:t>
-      </w:r>
-      <w:r>
-        <w:t>each of which concerned a devolved civilization living inside a massive “generation starship” thousands of years old, wherein the inhabitants have forgotten the ship’s original purpose.</w:t>
-      </w:r>
-      <w:r>
-        <w:t xml:space="preserve"> Such worlds would be functioning at </w:t>
-      </w:r>
-    </w:p>
-    <w:p>
-      <w:pPr>
-        <w:jc w:val="both"/>
-      </w:pPr>
-    </w:p>
-    <w:p>
-      <w:pPr>
-        <w:jc w:val="both"/>
-        <w:rPr>
-          <w:b/>
-          <w:bCs/>
-        </w:rPr>
-      </w:pPr>
-      <w:r>
-        <w:rPr>
-          <w:b/>
-          <w:bCs/>
-        </w:rPr>
-        <w:t>Homeworld and Background:</w:t>
-      </w:r>
-      <w:r>
-        <w:t xml:space="preserve"> </w:t>
-      </w:r>
-      <w:r>
-        <w:t xml:space="preserve">Barbarian characters </w:t>
-      </w:r>
-      <w:r>
-        <w:t xml:space="preserve">as presented here and in Supplement 4 </w:t>
-      </w:r>
-      <w:r>
-        <w:t>are presumed to be human</w:t>
-      </w:r>
-      <w:r>
-        <w:t xml:space="preserve">. </w:t>
-      </w:r>
-    </w:p>
-    <w:p>
-      <w:pPr>
-        <w:ind w:firstLine="720"/>
-        <w:jc w:val="both"/>
-      </w:pPr>
-      <w:r>
-        <w:t xml:space="preserve">The most important items to determine when beginning a Barbarian character is the planet of origin and circumstances that make him a Barbarian. Often these two factors feed into each other (low tech worlds are more likely to have barbaric tribes; high tech are less likely). </w:t>
-      </w:r>
-      <w:r>
-        <w:t>This can be done randomly or in collaboration between the Referee and the player. The tables below are provided for random Barbarian creation.</w:t>
-      </w:r>
-    </w:p>
-    <w:p>
-      <w:pPr>
-        <w:ind w:firstLine="720"/>
-        <w:jc w:val="both"/>
-      </w:pPr>
-      <w:r>
-        <w:t xml:space="preserve">Note that certain UWP configurations are not conducive to primitive living (asteroid, small worlds with vacuum atmosphere, zero hydrographics, insidious environments, etc). </w:t>
-      </w:r>
-    </w:p>
-    <w:p>
-      <w:pPr>
-        <w:ind w:firstLine="720"/>
-        <w:jc w:val="both"/>
-      </w:pPr>
-    </w:p>
-    <w:p>
-      <w:pPr>
-        <w:jc w:val="both"/>
-        <w:rPr>
-          <w:b/>
-          <w:bCs/>
-        </w:rPr>
-      </w:pPr>
-      <w:r>
-        <w:rPr>
-          <w:b/>
-          <w:bCs/>
-        </w:rPr>
-        <w:t>GENERAL WORLD DESCRIPTION CODES</w:t>
-      </w:r>
     </w:p>
     <w:tbl>
       <w:tblPr>
-        <w:tblStyle w:val="TableGrid"/>
-        <w:tblW w:w="0" w:type="auto"/>
-        <w:jc w:val="center"/>
-        <w:tblBorders>
-          <w:top w:val="none" w:sz="0" w:space="0" w:color="auto"/>
-          <w:left w:val="none" w:sz="0" w:space="0" w:color="auto"/>
-          <w:bottom w:val="none" w:sz="0" w:space="0" w:color="auto"/>
-          <w:right w:val="none" w:sz="0" w:space="0" w:color="auto"/>
-          <w:insideH w:val="none" w:sz="0" w:space="0" w:color="auto"/>
-          <w:insideV w:val="none" w:sz="0" w:space="0" w:color="auto"/>
-        </w:tblBorders>
+        <w:tblStyle w:val="PlainTable4"/>
+        <w:tblW w:w="9450" w:type="dxa"/>
         <w:tblLook w:val="04A0" w:firstRow="1" w:lastRow="0" w:firstColumn="1" w:lastColumn="0" w:noHBand="0" w:noVBand="1"/>
       </w:tblPr>
       <w:tblGrid>
-        <w:gridCol w:w="685"/>
-        <w:gridCol w:w="1290"/>
-        <w:gridCol w:w="990"/>
-        <w:gridCol w:w="1080"/>
-        <w:gridCol w:w="1079"/>
-        <w:gridCol w:w="1183"/>
-        <w:gridCol w:w="1789"/>
-        <w:gridCol w:w="1264"/>
+        <w:gridCol w:w="2245"/>
+        <w:gridCol w:w="1350"/>
+        <w:gridCol w:w="1085"/>
+        <w:gridCol w:w="4770"/>
       </w:tblGrid>
       <w:tr>
         <w:trPr>
-          <w:jc w:val="center"/>
+          <w:cnfStyle w:val="100000000000" w:firstRow="1" w:lastRow="0" w:firstColumn="0" w:lastColumn="0" w:oddVBand="0" w:evenVBand="0" w:oddHBand="0" w:evenHBand="0" w:firstRowFirstColumn="0" w:firstRowLastColumn="0" w:lastRowFirstColumn="0" w:lastRowLastColumn="0"/>
         </w:trPr>
         <w:tc>
           <w:tcPr>
-            <w:tcW w:w="685" w:type="dxa"/>
-          </w:tcPr>
-          <w:p>
-            <w:pPr>
-              <w:jc w:val="both"/>
-              <w:rPr>
-                <w:i/>
-                <w:iCs/>
-              </w:rPr>
-            </w:pPr>
-            <w:r>
-              <w:rPr>
-                <w:i/>
-                <w:iCs/>
-              </w:rPr>
-              <w:t>Die Roll</w:t>
-            </w:r>
-          </w:p>
-        </w:tc>
-        <w:tc>
-          <w:tcPr>
-            <w:tcW w:w="1290" w:type="dxa"/>
-          </w:tcPr>
-          <w:p>
-            <w:pPr>
-              <w:jc w:val="both"/>
-              <w:rPr>
-                <w:i/>
-                <w:iCs/>
-              </w:rPr>
-            </w:pPr>
-            <w:r>
-              <w:rPr>
-                <w:i/>
-                <w:iCs/>
-              </w:rPr>
-              <w:t>Tech Level</w:t>
-            </w:r>
-          </w:p>
-        </w:tc>
-        <w:tc>
-          <w:tcPr>
-            <w:tcW w:w="990" w:type="dxa"/>
-          </w:tcPr>
-          <w:p>
-            <w:pPr>
-              <w:jc w:val="both"/>
-              <w:rPr>
-                <w:i/>
-                <w:iCs/>
-              </w:rPr>
-            </w:pPr>
-            <w:r>
-              <w:rPr>
-                <w:i/>
-                <w:iCs/>
-              </w:rPr>
-              <w:t>Size</w:t>
-            </w:r>
-          </w:p>
-        </w:tc>
-        <w:tc>
-          <w:tcPr>
-            <w:tcW w:w="1080" w:type="dxa"/>
-          </w:tcPr>
-          <w:p>
-            <w:pPr>
-              <w:jc w:val="both"/>
-              <w:rPr>
-                <w:i/>
-                <w:iCs/>
-              </w:rPr>
-            </w:pPr>
-            <w:r>
-              <w:rPr>
-                <w:i/>
-                <w:iCs/>
-              </w:rPr>
-              <w:t>Atmo</w:t>
-            </w:r>
-          </w:p>
-        </w:tc>
-        <w:tc>
-          <w:tcPr>
-            <w:tcW w:w="1080" w:type="dxa"/>
-          </w:tcPr>
-          <w:p>
-            <w:pPr>
-              <w:jc w:val="both"/>
-              <w:rPr>
-                <w:i/>
-                <w:iCs/>
-              </w:rPr>
-            </w:pPr>
-            <w:r>
-              <w:rPr>
-                <w:i/>
-                <w:iCs/>
-              </w:rPr>
-              <w:t>Hydro</w:t>
-            </w:r>
-          </w:p>
-        </w:tc>
-        <w:tc>
-          <w:tcPr>
-            <w:tcW w:w="1170" w:type="dxa"/>
-          </w:tcPr>
-          <w:p>
-            <w:pPr>
-              <w:jc w:val="both"/>
-              <w:rPr>
-                <w:i/>
-                <w:iCs/>
-              </w:rPr>
-            </w:pPr>
-            <w:r>
-              <w:rPr>
-                <w:i/>
-                <w:iCs/>
-              </w:rPr>
-              <w:t>Population</w:t>
-            </w:r>
-          </w:p>
-        </w:tc>
-        <w:tc>
-          <w:tcPr>
-            <w:tcW w:w="1791" w:type="dxa"/>
-          </w:tcPr>
-          <w:p>
-            <w:pPr>
-              <w:jc w:val="both"/>
-              <w:rPr>
-                <w:i/>
-                <w:iCs/>
-              </w:rPr>
-            </w:pPr>
-            <w:r>
-              <w:rPr>
-                <w:i/>
-                <w:iCs/>
-              </w:rPr>
-              <w:t>Starport</w:t>
-            </w:r>
-          </w:p>
-        </w:tc>
-        <w:tc>
-          <w:tcPr>
-            <w:tcW w:w="1264" w:type="dxa"/>
-          </w:tcPr>
-          <w:p>
-            <w:pPr>
-              <w:jc w:val="both"/>
-              <w:rPr>
-                <w:i/>
-                <w:iCs/>
-              </w:rPr>
-            </w:pPr>
-            <w:r>
-              <w:rPr>
-                <w:i/>
-                <w:iCs/>
-              </w:rPr>
-              <w:t>Law</w:t>
+            <w:cnfStyle w:val="001000000000" w:firstRow="0" w:lastRow="0" w:firstColumn="1" w:lastColumn="0" w:oddVBand="0" w:evenVBand="0" w:oddHBand="0" w:evenHBand="0" w:firstRowFirstColumn="0" w:firstRowLastColumn="0" w:lastRowFirstColumn="0" w:lastRowLastColumn="0"/>
+            <w:tcW w:w="2245" w:type="dxa"/>
+          </w:tcPr>
+          <w:p>
+            <w:pPr>
+              <w:jc w:val="both"/>
+            </w:pPr>
+            <w:r>
+              <w:t>Pre-Dzaqtlas Zhdant</w:t>
+            </w:r>
+          </w:p>
+        </w:tc>
+        <w:tc>
+          <w:tcPr>
+            <w:tcW w:w="1350" w:type="dxa"/>
+          </w:tcPr>
+          <w:p>
+            <w:pPr>
+              <w:jc w:val="both"/>
+              <w:cnfStyle w:val="100000000000" w:firstRow="1" w:lastRow="0" w:firstColumn="0" w:lastColumn="0" w:oddVBand="0" w:evenVBand="0" w:oddHBand="0" w:evenHBand="0" w:firstRowFirstColumn="0" w:firstRowLastColumn="0" w:lastRowFirstColumn="0" w:lastRowLastColumn="0"/>
+              <w:rPr>
+                <w:b w:val="0"/>
+                <w:bCs w:val="0"/>
+              </w:rPr>
+            </w:pPr>
+            <w:r>
+              <w:rPr>
+                <w:b w:val="0"/>
+                <w:bCs w:val="0"/>
+              </w:rPr>
+              <w:t>C654878-7</w:t>
+            </w:r>
+          </w:p>
+        </w:tc>
+        <w:tc>
+          <w:tcPr>
+            <w:tcW w:w="1085" w:type="dxa"/>
+          </w:tcPr>
+          <w:p>
+            <w:pPr>
+              <w:jc w:val="both"/>
+              <w:cnfStyle w:val="100000000000" w:firstRow="1" w:lastRow="0" w:firstColumn="0" w:lastColumn="0" w:oddVBand="0" w:evenVBand="0" w:oddHBand="0" w:evenHBand="0" w:firstRowFirstColumn="0" w:firstRowLastColumn="0" w:lastRowFirstColumn="0" w:lastRowLastColumn="0"/>
+              <w:rPr>
+                <w:b w:val="0"/>
+                <w:bCs w:val="0"/>
+              </w:rPr>
+            </w:pPr>
+            <w:r>
+              <w:rPr>
+                <w:b w:val="0"/>
+                <w:bCs w:val="0"/>
+              </w:rPr>
+              <w:t>Ag, An</w:t>
+            </w:r>
+          </w:p>
+        </w:tc>
+        <w:tc>
+          <w:tcPr>
+            <w:tcW w:w="4770" w:type="dxa"/>
+          </w:tcPr>
+          <w:p>
+            <w:pPr>
+              <w:jc w:val="both"/>
+              <w:cnfStyle w:val="100000000000" w:firstRow="1" w:lastRow="0" w:firstColumn="0" w:lastColumn="0" w:oddVBand="0" w:evenVBand="0" w:oddHBand="0" w:evenHBand="0" w:firstRowFirstColumn="0" w:firstRowLastColumn="0" w:lastRowFirstColumn="0" w:lastRowLastColumn="0"/>
+              <w:rPr>
+                <w:b w:val="0"/>
+                <w:bCs w:val="0"/>
+              </w:rPr>
+            </w:pPr>
+            <w:r>
+              <w:rPr>
+                <w:b w:val="0"/>
+                <w:bCs w:val="0"/>
+              </w:rPr>
+              <w:t>Population: appx. 2x10</w:t>
+            </w:r>
+            <w:r>
+              <w:rPr>
+                <w:b w:val="0"/>
+                <w:bCs w:val="0"/>
+                <w:vertAlign w:val="superscript"/>
+              </w:rPr>
+              <w:t>8</w:t>
+            </w:r>
+            <w:r>
+              <w:rPr>
+                <w:b w:val="0"/>
+                <w:bCs w:val="0"/>
+              </w:rPr>
+              <w:t xml:space="preserve"> human, 1x10</w:t>
+            </w:r>
+            <w:r>
+              <w:rPr>
+                <w:b w:val="0"/>
+                <w:bCs w:val="0"/>
+                <w:vertAlign w:val="superscript"/>
+              </w:rPr>
+              <w:t>7</w:t>
+            </w:r>
+            <w:r>
+              <w:rPr>
+                <w:b w:val="0"/>
+                <w:bCs w:val="0"/>
+              </w:rPr>
+              <w:t xml:space="preserve"> chirper</w:t>
             </w:r>
           </w:p>
         </w:tc>
       </w:tr>
       <w:tr>
         <w:trPr>
-          <w:jc w:val="center"/>
+          <w:cnfStyle w:val="000000100000" w:firstRow="0" w:lastRow="0" w:firstColumn="0" w:lastColumn="0" w:oddVBand="0" w:evenVBand="0" w:oddHBand="1" w:evenHBand="0" w:firstRowFirstColumn="0" w:firstRowLastColumn="0" w:lastRowFirstColumn="0" w:lastRowLastColumn="0"/>
         </w:trPr>
         <w:tc>
           <w:tcPr>
-            <w:tcW w:w="685" w:type="dxa"/>
-          </w:tcPr>
-          <w:p>
-            <w:pPr>
-              <w:jc w:val="both"/>
-            </w:pPr>
-            <w:r>
-              <w:t>2</w:t>
-            </w:r>
-          </w:p>
-        </w:tc>
-        <w:tc>
-          <w:tcPr>
-            <w:tcW w:w="1290" w:type="dxa"/>
-          </w:tcPr>
-          <w:p>
-            <w:pPr>
-              <w:jc w:val="both"/>
-            </w:pPr>
-            <w:r>
-              <w:t>Pre-In</w:t>
-            </w:r>
-            <w:r>
-              <w:t>dust.</w:t>
-            </w:r>
-          </w:p>
-        </w:tc>
-        <w:tc>
-          <w:tcPr>
-            <w:tcW w:w="990" w:type="dxa"/>
-          </w:tcPr>
-          <w:p>
-            <w:pPr>
-              <w:jc w:val="both"/>
-            </w:pPr>
-            <w:r>
-              <w:t>Small</w:t>
-            </w:r>
-          </w:p>
-        </w:tc>
-        <w:tc>
-          <w:tcPr>
-            <w:tcW w:w="1080" w:type="dxa"/>
-          </w:tcPr>
-          <w:p>
-            <w:pPr>
-              <w:jc w:val="both"/>
-            </w:pPr>
-            <w:r>
-              <w:t>Thin</w:t>
-            </w:r>
-          </w:p>
-        </w:tc>
-        <w:tc>
-          <w:tcPr>
-            <w:tcW w:w="1080" w:type="dxa"/>
-          </w:tcPr>
-          <w:p>
-            <w:pPr>
-              <w:jc w:val="both"/>
-            </w:pPr>
-            <w:r>
-              <w:t>Desert</w:t>
-            </w:r>
-          </w:p>
-        </w:tc>
-        <w:tc>
-          <w:tcPr>
-            <w:tcW w:w="1170" w:type="dxa"/>
-          </w:tcPr>
-          <w:p>
-            <w:pPr>
-              <w:jc w:val="both"/>
-            </w:pPr>
-            <w:r>
-              <w:t>Low</w:t>
-            </w:r>
-          </w:p>
-        </w:tc>
-        <w:tc>
-          <w:tcPr>
-            <w:tcW w:w="1791" w:type="dxa"/>
-          </w:tcPr>
-          <w:p>
-            <w:pPr>
-              <w:jc w:val="both"/>
-            </w:pPr>
-            <w:r>
-              <w:t>X</w:t>
-            </w:r>
-          </w:p>
-        </w:tc>
-        <w:tc>
-          <w:tcPr>
-            <w:tcW w:w="1264" w:type="dxa"/>
-          </w:tcPr>
-          <w:p>
-            <w:pPr>
-              <w:jc w:val="both"/>
-            </w:pPr>
-            <w:r>
-              <w:t>None</w:t>
-            </w:r>
-          </w:p>
-        </w:tc>
-      </w:tr>
-      <w:tr>
-        <w:trPr>
-          <w:jc w:val="center"/>
-        </w:trPr>
-        <w:tc>
-          <w:tcPr>
-            <w:tcW w:w="685" w:type="dxa"/>
-          </w:tcPr>
-          <w:p>
-            <w:pPr>
-              <w:jc w:val="both"/>
-            </w:pPr>
-            <w:r>
-              <w:t>3</w:t>
-            </w:r>
-          </w:p>
-        </w:tc>
-        <w:tc>
-          <w:tcPr>
-            <w:tcW w:w="1290" w:type="dxa"/>
-          </w:tcPr>
-          <w:p>
-            <w:pPr>
-              <w:jc w:val="both"/>
-            </w:pPr>
-            <w:r>
-              <w:t>Pre-Ind</w:t>
-            </w:r>
-            <w:r>
-              <w:t>ust.</w:t>
-            </w:r>
-          </w:p>
-        </w:tc>
-        <w:tc>
-          <w:tcPr>
-            <w:tcW w:w="990" w:type="dxa"/>
-          </w:tcPr>
-          <w:p>
-            <w:pPr>
-              <w:jc w:val="both"/>
-            </w:pPr>
-            <w:r>
-              <w:t>Small</w:t>
-            </w:r>
-          </w:p>
-        </w:tc>
-        <w:tc>
-          <w:tcPr>
-            <w:tcW w:w="1080" w:type="dxa"/>
-          </w:tcPr>
-          <w:p>
-            <w:pPr>
-              <w:jc w:val="both"/>
-            </w:pPr>
-            <w:r>
-              <w:t>Thin</w:t>
-            </w:r>
-          </w:p>
-        </w:tc>
-        <w:tc>
-          <w:tcPr>
-            <w:tcW w:w="1080" w:type="dxa"/>
-          </w:tcPr>
-          <w:p>
-            <w:pPr>
-              <w:jc w:val="both"/>
-            </w:pPr>
-            <w:r>
-              <w:t>Desert</w:t>
-            </w:r>
-          </w:p>
-        </w:tc>
-        <w:tc>
-          <w:tcPr>
-            <w:tcW w:w="1170" w:type="dxa"/>
-          </w:tcPr>
-          <w:p>
-            <w:pPr>
-              <w:jc w:val="both"/>
-            </w:pPr>
-            <w:r>
-              <w:t>Low</w:t>
-            </w:r>
-          </w:p>
-        </w:tc>
-        <w:tc>
-          <w:tcPr>
-            <w:tcW w:w="1791" w:type="dxa"/>
-          </w:tcPr>
-          <w:p>
-            <w:pPr>
-              <w:jc w:val="both"/>
-            </w:pPr>
-            <w:r>
-              <w:t>X</w:t>
-            </w:r>
-          </w:p>
-        </w:tc>
-        <w:tc>
-          <w:tcPr>
-            <w:tcW w:w="1264" w:type="dxa"/>
-          </w:tcPr>
-          <w:p>
-            <w:pPr>
-              <w:jc w:val="both"/>
-            </w:pPr>
-            <w:r>
-              <w:t>None</w:t>
-            </w:r>
-          </w:p>
-        </w:tc>
-      </w:tr>
-      <w:tr>
-        <w:trPr>
-          <w:jc w:val="center"/>
-        </w:trPr>
-        <w:tc>
-          <w:tcPr>
-            <w:tcW w:w="685" w:type="dxa"/>
-          </w:tcPr>
-          <w:p>
-            <w:pPr>
-              <w:jc w:val="both"/>
-            </w:pPr>
-            <w:r>
-              <w:t>4</w:t>
-            </w:r>
-          </w:p>
-        </w:tc>
-        <w:tc>
-          <w:tcPr>
-            <w:tcW w:w="1290" w:type="dxa"/>
-          </w:tcPr>
-          <w:p>
-            <w:pPr>
-              <w:jc w:val="both"/>
-            </w:pPr>
-            <w:r>
-              <w:t>Pre-Ind</w:t>
-            </w:r>
-            <w:r>
-              <w:t>ust.</w:t>
-            </w:r>
-          </w:p>
-        </w:tc>
-        <w:tc>
-          <w:tcPr>
-            <w:tcW w:w="990" w:type="dxa"/>
-          </w:tcPr>
-          <w:p>
-            <w:pPr>
-              <w:jc w:val="both"/>
-            </w:pPr>
-            <w:r>
-              <w:t>Small</w:t>
-            </w:r>
-          </w:p>
-        </w:tc>
-        <w:tc>
-          <w:tcPr>
-            <w:tcW w:w="1080" w:type="dxa"/>
-          </w:tcPr>
-          <w:p>
-            <w:pPr>
-              <w:jc w:val="both"/>
-            </w:pPr>
-            <w:r>
-              <w:t>Thin</w:t>
-            </w:r>
-          </w:p>
-        </w:tc>
-        <w:tc>
-          <w:tcPr>
-            <w:tcW w:w="1080" w:type="dxa"/>
-          </w:tcPr>
-          <w:p>
-            <w:pPr>
-              <w:jc w:val="both"/>
-            </w:pPr>
-            <w:r>
-              <w:t>Dry</w:t>
-            </w:r>
-          </w:p>
-        </w:tc>
-        <w:tc>
-          <w:tcPr>
-            <w:tcW w:w="1170" w:type="dxa"/>
-          </w:tcPr>
-          <w:p>
-            <w:pPr>
-              <w:jc w:val="both"/>
-            </w:pPr>
-            <w:r>
-              <w:t>Moderate</w:t>
-            </w:r>
-          </w:p>
-        </w:tc>
-        <w:tc>
-          <w:tcPr>
-            <w:tcW w:w="1791" w:type="dxa"/>
-          </w:tcPr>
-          <w:p>
-            <w:pPr>
-              <w:jc w:val="both"/>
-            </w:pPr>
-            <w:r>
-              <w:t>E</w:t>
-            </w:r>
-          </w:p>
-        </w:tc>
-        <w:tc>
-          <w:tcPr>
-            <w:tcW w:w="1264" w:type="dxa"/>
-          </w:tcPr>
-          <w:p>
-            <w:pPr>
-              <w:jc w:val="both"/>
-            </w:pPr>
-            <w:r>
-              <w:t>Low</w:t>
-            </w:r>
-            <w:r>
-              <w:t xml:space="preserve"> </w:t>
-            </w:r>
-          </w:p>
-        </w:tc>
-      </w:tr>
-      <w:tr>
-        <w:trPr>
-          <w:jc w:val="center"/>
-        </w:trPr>
-        <w:tc>
-          <w:tcPr>
-            <w:tcW w:w="685" w:type="dxa"/>
-          </w:tcPr>
-          <w:p>
-            <w:pPr>
-              <w:jc w:val="both"/>
-            </w:pPr>
-            <w:r>
-              <w:t>5</w:t>
-            </w:r>
-          </w:p>
-        </w:tc>
-        <w:tc>
-          <w:tcPr>
-            <w:tcW w:w="1290" w:type="dxa"/>
-          </w:tcPr>
-          <w:p>
-            <w:pPr>
-              <w:jc w:val="both"/>
-            </w:pPr>
-            <w:r>
-              <w:t>Ind</w:t>
-            </w:r>
-            <w:r>
-              <w:t xml:space="preserve">ustrial </w:t>
-            </w:r>
-          </w:p>
-        </w:tc>
-        <w:tc>
-          <w:tcPr>
-            <w:tcW w:w="990" w:type="dxa"/>
-          </w:tcPr>
-          <w:p>
-            <w:pPr>
-              <w:jc w:val="both"/>
-            </w:pPr>
-            <w:r>
-              <w:t>Small</w:t>
-            </w:r>
-          </w:p>
-        </w:tc>
-        <w:tc>
-          <w:tcPr>
-            <w:tcW w:w="1080" w:type="dxa"/>
-          </w:tcPr>
-          <w:p>
-            <w:pPr>
-              <w:jc w:val="both"/>
-            </w:pPr>
-            <w:r>
-              <w:t>Thin</w:t>
-            </w:r>
-          </w:p>
-        </w:tc>
-        <w:tc>
-          <w:tcPr>
-            <w:tcW w:w="1080" w:type="dxa"/>
-          </w:tcPr>
-          <w:p>
-            <w:pPr>
-              <w:jc w:val="both"/>
-            </w:pPr>
-            <w:r>
-              <w:t>Dry</w:t>
-            </w:r>
-          </w:p>
-        </w:tc>
-        <w:tc>
-          <w:tcPr>
-            <w:tcW w:w="1170" w:type="dxa"/>
-          </w:tcPr>
-          <w:p>
-            <w:pPr>
-              <w:jc w:val="both"/>
-            </w:pPr>
-            <w:r>
-              <w:t>Moderate</w:t>
-            </w:r>
-          </w:p>
-        </w:tc>
-        <w:tc>
-          <w:tcPr>
-            <w:tcW w:w="1791" w:type="dxa"/>
-          </w:tcPr>
-          <w:p>
-            <w:pPr>
-              <w:jc w:val="both"/>
-            </w:pPr>
-            <w:r>
-              <w:t>E</w:t>
-            </w:r>
-          </w:p>
-        </w:tc>
-        <w:tc>
-          <w:tcPr>
-            <w:tcW w:w="1264" w:type="dxa"/>
-          </w:tcPr>
-          <w:p>
-            <w:pPr>
-              <w:jc w:val="both"/>
-            </w:pPr>
-            <w:r>
-              <w:t>Low</w:t>
-            </w:r>
-          </w:p>
-        </w:tc>
-      </w:tr>
-      <w:tr>
-        <w:trPr>
-          <w:jc w:val="center"/>
-        </w:trPr>
-        <w:tc>
-          <w:tcPr>
-            <w:tcW w:w="685" w:type="dxa"/>
-          </w:tcPr>
-          <w:p>
-            <w:pPr>
-              <w:jc w:val="both"/>
-            </w:pPr>
-            <w:r>
-              <w:t>6</w:t>
-            </w:r>
-          </w:p>
-        </w:tc>
-        <w:tc>
-          <w:tcPr>
-            <w:tcW w:w="1290" w:type="dxa"/>
-          </w:tcPr>
-          <w:p>
-            <w:pPr>
-              <w:jc w:val="both"/>
-            </w:pPr>
-            <w:r>
-              <w:t>Industrial</w:t>
-            </w:r>
-          </w:p>
-        </w:tc>
-        <w:tc>
-          <w:tcPr>
-            <w:tcW w:w="990" w:type="dxa"/>
-          </w:tcPr>
-          <w:p>
-            <w:pPr>
-              <w:jc w:val="both"/>
-            </w:pPr>
-            <w:r>
-              <w:t>Medium</w:t>
-            </w:r>
-          </w:p>
-        </w:tc>
-        <w:tc>
-          <w:tcPr>
-            <w:tcW w:w="1080" w:type="dxa"/>
-          </w:tcPr>
-          <w:p>
-            <w:pPr>
-              <w:jc w:val="both"/>
-            </w:pPr>
-            <w:r>
-              <w:t>Standard</w:t>
-            </w:r>
-          </w:p>
-        </w:tc>
-        <w:tc>
-          <w:tcPr>
-            <w:tcW w:w="1080" w:type="dxa"/>
-          </w:tcPr>
-          <w:p>
-            <w:pPr>
-              <w:jc w:val="both"/>
-            </w:pPr>
-            <w:r>
-              <w:t>Wet</w:t>
-            </w:r>
-          </w:p>
-        </w:tc>
-        <w:tc>
-          <w:tcPr>
-            <w:tcW w:w="1170" w:type="dxa"/>
-          </w:tcPr>
-          <w:p>
-            <w:pPr>
-              <w:jc w:val="both"/>
-            </w:pPr>
-            <w:r>
-              <w:t>Moderate</w:t>
-            </w:r>
-          </w:p>
-        </w:tc>
-        <w:tc>
-          <w:tcPr>
-            <w:tcW w:w="1791" w:type="dxa"/>
-          </w:tcPr>
-          <w:p>
-            <w:pPr>
-              <w:jc w:val="both"/>
-            </w:pPr>
-            <w:r>
-              <w:t>D</w:t>
-            </w:r>
-          </w:p>
-        </w:tc>
-        <w:tc>
-          <w:tcPr>
-            <w:tcW w:w="1264" w:type="dxa"/>
-          </w:tcPr>
-          <w:p>
-            <w:pPr>
-              <w:jc w:val="both"/>
-            </w:pPr>
-            <w:r>
-              <w:t>Low</w:t>
-            </w:r>
-          </w:p>
-        </w:tc>
-      </w:tr>
-      <w:tr>
-        <w:trPr>
-          <w:jc w:val="center"/>
-        </w:trPr>
-        <w:tc>
-          <w:tcPr>
-            <w:tcW w:w="685" w:type="dxa"/>
-          </w:tcPr>
-          <w:p>
-            <w:pPr>
-              <w:jc w:val="both"/>
-            </w:pPr>
-            <w:r>
+            <w:cnfStyle w:val="001000000000" w:firstRow="0" w:lastRow="0" w:firstColumn="1" w:lastColumn="0" w:oddVBand="0" w:evenVBand="0" w:oddHBand="0" w:evenHBand="0" w:firstRowFirstColumn="0" w:firstRowLastColumn="0" w:lastRowFirstColumn="0" w:lastRowLastColumn="0"/>
+            <w:tcW w:w="2245" w:type="dxa"/>
+          </w:tcPr>
+          <w:p>
+            <w:pPr>
+              <w:jc w:val="both"/>
+            </w:pPr>
+            <w:r>
+              <w:t>Post-Dzaqtlas Zhdant</w:t>
+            </w:r>
+          </w:p>
+        </w:tc>
+        <w:tc>
+          <w:tcPr>
+            <w:tcW w:w="1350" w:type="dxa"/>
+          </w:tcPr>
+          <w:p>
+            <w:pPr>
+              <w:jc w:val="both"/>
+              <w:cnfStyle w:val="000000100000" w:firstRow="0" w:lastRow="0" w:firstColumn="0" w:lastColumn="0" w:oddVBand="0" w:evenVBand="0" w:oddHBand="1" w:evenHBand="0" w:firstRowFirstColumn="0" w:firstRowLastColumn="0" w:lastRowFirstColumn="0" w:lastRowLastColumn="0"/>
+            </w:pPr>
+            <w:r>
+              <w:t>X654778-4</w:t>
+            </w:r>
+          </w:p>
+        </w:tc>
+        <w:tc>
+          <w:tcPr>
+            <w:tcW w:w="1085" w:type="dxa"/>
+          </w:tcPr>
+          <w:p>
+            <w:pPr>
+              <w:jc w:val="both"/>
+              <w:cnfStyle w:val="000000100000" w:firstRow="0" w:lastRow="0" w:firstColumn="0" w:lastColumn="0" w:oddVBand="0" w:evenVBand="0" w:oddHBand="1" w:evenHBand="0" w:firstRowFirstColumn="0" w:firstRowLastColumn="0" w:lastRowFirstColumn="0" w:lastRowLastColumn="0"/>
+            </w:pPr>
+            <w:r>
+              <w:t>An</w:t>
+            </w:r>
+          </w:p>
+        </w:tc>
+        <w:tc>
+          <w:tcPr>
+            <w:tcW w:w="4770" w:type="dxa"/>
+          </w:tcPr>
+          <w:p>
+            <w:pPr>
+              <w:jc w:val="both"/>
+              <w:cnfStyle w:val="000000100000" w:firstRow="0" w:lastRow="0" w:firstColumn="0" w:lastColumn="0" w:oddVBand="0" w:evenVBand="0" w:oddHBand="1" w:evenHBand="0" w:firstRowFirstColumn="0" w:firstRowLastColumn="0" w:lastRowFirstColumn="0" w:lastRowLastColumn="0"/>
+            </w:pPr>
+            <w:r>
+              <w:t>Population: appx. 4x10</w:t>
+            </w:r>
+            <w:r>
+              <w:rPr>
+                <w:vertAlign w:val="superscript"/>
+              </w:rPr>
               <w:t>7</w:t>
             </w:r>
-          </w:p>
-        </w:tc>
-        <w:tc>
-          <w:tcPr>
-            <w:tcW w:w="1290" w:type="dxa"/>
-          </w:tcPr>
-          <w:p>
-            <w:pPr>
-              <w:jc w:val="both"/>
-            </w:pPr>
-            <w:r>
-              <w:t>Pre-Stellar</w:t>
-            </w:r>
-          </w:p>
-        </w:tc>
-        <w:tc>
-          <w:tcPr>
-            <w:tcW w:w="990" w:type="dxa"/>
-          </w:tcPr>
-          <w:p>
-            <w:pPr>
-              <w:jc w:val="both"/>
-            </w:pPr>
-            <w:r>
-              <w:t>Medium</w:t>
-            </w:r>
-          </w:p>
-        </w:tc>
-        <w:tc>
-          <w:tcPr>
-            <w:tcW w:w="1080" w:type="dxa"/>
-          </w:tcPr>
-          <w:p>
-            <w:pPr>
-              <w:jc w:val="both"/>
-            </w:pPr>
-            <w:r>
-              <w:t>Standard</w:t>
-            </w:r>
-          </w:p>
-        </w:tc>
-        <w:tc>
-          <w:tcPr>
-            <w:tcW w:w="1080" w:type="dxa"/>
-          </w:tcPr>
-          <w:p>
-            <w:pPr>
-              <w:jc w:val="both"/>
-            </w:pPr>
-            <w:r>
-              <w:t>Wet</w:t>
-            </w:r>
-          </w:p>
-        </w:tc>
-        <w:tc>
-          <w:tcPr>
-            <w:tcW w:w="1170" w:type="dxa"/>
-          </w:tcPr>
-          <w:p>
-            <w:pPr>
-              <w:jc w:val="both"/>
-            </w:pPr>
-            <w:r>
-              <w:t>Moderate</w:t>
-            </w:r>
-          </w:p>
-        </w:tc>
-        <w:tc>
-          <w:tcPr>
-            <w:tcW w:w="1791" w:type="dxa"/>
-          </w:tcPr>
-          <w:p>
-            <w:pPr>
-              <w:jc w:val="both"/>
-            </w:pPr>
-            <w:r>
-              <w:t>D</w:t>
-            </w:r>
-          </w:p>
-        </w:tc>
-        <w:tc>
-          <w:tcPr>
-            <w:tcW w:w="1264" w:type="dxa"/>
-          </w:tcPr>
-          <w:p>
-            <w:pPr>
-              <w:jc w:val="both"/>
-            </w:pPr>
-            <w:r>
-              <w:t>Moderate</w:t>
-            </w:r>
-          </w:p>
-        </w:tc>
-      </w:tr>
-      <w:tr>
-        <w:trPr>
-          <w:jc w:val="center"/>
-        </w:trPr>
-        <w:tc>
-          <w:tcPr>
-            <w:tcW w:w="685" w:type="dxa"/>
-          </w:tcPr>
-          <w:p>
-            <w:pPr>
-              <w:jc w:val="both"/>
-            </w:pPr>
-            <w:r>
-              <w:t>8</w:t>
-            </w:r>
-          </w:p>
-        </w:tc>
-        <w:tc>
-          <w:tcPr>
-            <w:tcW w:w="1290" w:type="dxa"/>
-          </w:tcPr>
-          <w:p>
-            <w:pPr>
-              <w:jc w:val="both"/>
-            </w:pPr>
-            <w:r>
-              <w:t>Pre-Stellar</w:t>
-            </w:r>
-          </w:p>
-        </w:tc>
-        <w:tc>
-          <w:tcPr>
-            <w:tcW w:w="990" w:type="dxa"/>
-          </w:tcPr>
-          <w:p>
-            <w:pPr>
-              <w:jc w:val="both"/>
-            </w:pPr>
-            <w:r>
-              <w:t>Medium</w:t>
-            </w:r>
-          </w:p>
-        </w:tc>
-        <w:tc>
-          <w:tcPr>
-            <w:tcW w:w="1080" w:type="dxa"/>
-          </w:tcPr>
-          <w:p>
-            <w:pPr>
-              <w:jc w:val="both"/>
-            </w:pPr>
-            <w:r>
-              <w:t>Standard</w:t>
-            </w:r>
-          </w:p>
-        </w:tc>
-        <w:tc>
-          <w:tcPr>
-            <w:tcW w:w="1080" w:type="dxa"/>
-          </w:tcPr>
-          <w:p>
-            <w:pPr>
-              <w:jc w:val="both"/>
-            </w:pPr>
-            <w:r>
-              <w:t>Wet</w:t>
-            </w:r>
-          </w:p>
-        </w:tc>
-        <w:tc>
-          <w:tcPr>
-            <w:tcW w:w="1170" w:type="dxa"/>
-          </w:tcPr>
-          <w:p>
-            <w:pPr>
-              <w:jc w:val="both"/>
-            </w:pPr>
-            <w:r>
-              <w:t>Moderate</w:t>
-            </w:r>
-          </w:p>
-        </w:tc>
-        <w:tc>
-          <w:tcPr>
-            <w:tcW w:w="1791" w:type="dxa"/>
-          </w:tcPr>
-          <w:p>
-            <w:pPr>
-              <w:jc w:val="both"/>
-            </w:pPr>
-            <w:r>
-              <w:t>C</w:t>
-            </w:r>
-          </w:p>
-        </w:tc>
-        <w:tc>
-          <w:tcPr>
-            <w:tcW w:w="1264" w:type="dxa"/>
-          </w:tcPr>
-          <w:p>
-            <w:pPr>
-              <w:jc w:val="both"/>
-            </w:pPr>
-            <w:r>
-              <w:t>Moderate</w:t>
-            </w:r>
-          </w:p>
-        </w:tc>
-      </w:tr>
-      <w:tr>
-        <w:trPr>
-          <w:jc w:val="center"/>
-        </w:trPr>
-        <w:tc>
-          <w:tcPr>
-            <w:tcW w:w="685" w:type="dxa"/>
-          </w:tcPr>
-          <w:p>
-            <w:pPr>
-              <w:jc w:val="both"/>
-            </w:pPr>
-            <w:r>
-              <w:t>9</w:t>
-            </w:r>
-          </w:p>
-        </w:tc>
-        <w:tc>
-          <w:tcPr>
-            <w:tcW w:w="1290" w:type="dxa"/>
-          </w:tcPr>
-          <w:p>
-            <w:pPr>
-              <w:jc w:val="both"/>
-            </w:pPr>
-            <w:r>
-              <w:t>Early Stellar</w:t>
-            </w:r>
-          </w:p>
-        </w:tc>
-        <w:tc>
-          <w:tcPr>
-            <w:tcW w:w="990" w:type="dxa"/>
-          </w:tcPr>
-          <w:p>
-            <w:pPr>
-              <w:jc w:val="both"/>
-            </w:pPr>
-            <w:r>
-              <w:t>Medium</w:t>
-            </w:r>
-          </w:p>
-        </w:tc>
-        <w:tc>
-          <w:tcPr>
-            <w:tcW w:w="1080" w:type="dxa"/>
-          </w:tcPr>
-          <w:p>
-            <w:pPr>
-              <w:jc w:val="both"/>
-            </w:pPr>
-            <w:r>
-              <w:t>Standard</w:t>
-            </w:r>
-          </w:p>
-        </w:tc>
-        <w:tc>
-          <w:tcPr>
-            <w:tcW w:w="1080" w:type="dxa"/>
-          </w:tcPr>
-          <w:p>
-            <w:pPr>
-              <w:jc w:val="both"/>
-            </w:pPr>
-            <w:r>
-              <w:t>Wet</w:t>
-            </w:r>
-          </w:p>
-        </w:tc>
-        <w:tc>
-          <w:tcPr>
-            <w:tcW w:w="1170" w:type="dxa"/>
-          </w:tcPr>
-          <w:p>
-            <w:pPr>
-              <w:jc w:val="both"/>
-            </w:pPr>
-            <w:r>
-              <w:t>Moderate</w:t>
-            </w:r>
-          </w:p>
-        </w:tc>
-        <w:tc>
-          <w:tcPr>
-            <w:tcW w:w="1791" w:type="dxa"/>
-          </w:tcPr>
-          <w:p>
-            <w:pPr>
-              <w:jc w:val="both"/>
-            </w:pPr>
-            <w:r>
-              <w:t>C</w:t>
-            </w:r>
-          </w:p>
-        </w:tc>
-        <w:tc>
-          <w:tcPr>
-            <w:tcW w:w="1264" w:type="dxa"/>
-          </w:tcPr>
-          <w:p>
-            <w:pPr>
-              <w:jc w:val="both"/>
-            </w:pPr>
-            <w:r>
-              <w:t>Moderate</w:t>
-            </w:r>
-          </w:p>
-        </w:tc>
-      </w:tr>
-      <w:tr>
-        <w:trPr>
-          <w:jc w:val="center"/>
-        </w:trPr>
-        <w:tc>
-          <w:tcPr>
-            <w:tcW w:w="685" w:type="dxa"/>
-          </w:tcPr>
-          <w:p>
-            <w:pPr>
-              <w:jc w:val="both"/>
-            </w:pPr>
-            <w:r>
-              <w:t>10</w:t>
-            </w:r>
-          </w:p>
-        </w:tc>
-        <w:tc>
-          <w:tcPr>
-            <w:tcW w:w="1290" w:type="dxa"/>
-          </w:tcPr>
-          <w:p>
-            <w:pPr>
-              <w:jc w:val="both"/>
-            </w:pPr>
-            <w:r>
-              <w:t>Early Stellar</w:t>
-            </w:r>
-          </w:p>
-        </w:tc>
-        <w:tc>
-          <w:tcPr>
-            <w:tcW w:w="990" w:type="dxa"/>
-          </w:tcPr>
-          <w:p>
-            <w:pPr>
-              <w:jc w:val="both"/>
-            </w:pPr>
-            <w:r>
-              <w:t>Large</w:t>
-            </w:r>
-          </w:p>
-        </w:tc>
-        <w:tc>
-          <w:tcPr>
-            <w:tcW w:w="1080" w:type="dxa"/>
-          </w:tcPr>
-          <w:p>
-            <w:pPr>
-              <w:jc w:val="both"/>
-            </w:pPr>
-            <w:r>
-              <w:t>Dense</w:t>
-            </w:r>
-          </w:p>
-        </w:tc>
-        <w:tc>
-          <w:tcPr>
-            <w:tcW w:w="1080" w:type="dxa"/>
-          </w:tcPr>
-          <w:p>
-            <w:pPr>
-              <w:jc w:val="both"/>
-            </w:pPr>
-            <w:r>
-              <w:t>Wet</w:t>
-            </w:r>
-          </w:p>
-        </w:tc>
-        <w:tc>
-          <w:tcPr>
-            <w:tcW w:w="1170" w:type="dxa"/>
-          </w:tcPr>
-          <w:p>
-            <w:pPr>
-              <w:jc w:val="both"/>
-            </w:pPr>
-            <w:r>
-              <w:t>High</w:t>
-            </w:r>
-          </w:p>
-        </w:tc>
-        <w:tc>
-          <w:tcPr>
-            <w:tcW w:w="1791" w:type="dxa"/>
-          </w:tcPr>
-          <w:p>
-            <w:pPr>
-              <w:jc w:val="both"/>
-            </w:pPr>
-            <w:r>
-              <w:t>C</w:t>
-            </w:r>
-          </w:p>
-        </w:tc>
-        <w:tc>
-          <w:tcPr>
-            <w:tcW w:w="1264" w:type="dxa"/>
-          </w:tcPr>
-          <w:p>
-            <w:pPr>
-              <w:jc w:val="both"/>
-            </w:pPr>
-            <w:r>
-              <w:t>High</w:t>
-            </w:r>
-          </w:p>
-        </w:tc>
-      </w:tr>
-      <w:tr>
-        <w:trPr>
-          <w:jc w:val="center"/>
-        </w:trPr>
-        <w:tc>
-          <w:tcPr>
-            <w:tcW w:w="685" w:type="dxa"/>
-          </w:tcPr>
-          <w:p>
-            <w:pPr>
-              <w:jc w:val="both"/>
-            </w:pPr>
-            <w:r>
-              <w:t>11</w:t>
-            </w:r>
-          </w:p>
-        </w:tc>
-        <w:tc>
-          <w:tcPr>
-            <w:tcW w:w="1290" w:type="dxa"/>
-          </w:tcPr>
-          <w:p>
-            <w:pPr>
-              <w:jc w:val="both"/>
-            </w:pPr>
-            <w:r>
-              <w:t>Avg Stellar</w:t>
-            </w:r>
-          </w:p>
-        </w:tc>
-        <w:tc>
-          <w:tcPr>
-            <w:tcW w:w="990" w:type="dxa"/>
-          </w:tcPr>
-          <w:p>
-            <w:pPr>
-              <w:jc w:val="both"/>
-            </w:pPr>
-            <w:r>
-              <w:t>Large</w:t>
-            </w:r>
-          </w:p>
-        </w:tc>
-        <w:tc>
-          <w:tcPr>
-            <w:tcW w:w="1080" w:type="dxa"/>
-          </w:tcPr>
-          <w:p>
-            <w:pPr>
-              <w:jc w:val="both"/>
-            </w:pPr>
-            <w:r>
-              <w:t xml:space="preserve">Dense </w:t>
-            </w:r>
-          </w:p>
-        </w:tc>
-        <w:tc>
-          <w:tcPr>
-            <w:tcW w:w="1080" w:type="dxa"/>
-          </w:tcPr>
-          <w:p>
-            <w:pPr>
-              <w:jc w:val="both"/>
-            </w:pPr>
-            <w:r>
-              <w:t>Wet</w:t>
-            </w:r>
-          </w:p>
-        </w:tc>
-        <w:tc>
-          <w:tcPr>
-            <w:tcW w:w="1170" w:type="dxa"/>
-          </w:tcPr>
-          <w:p>
-            <w:pPr>
-              <w:jc w:val="both"/>
-            </w:pPr>
-            <w:r>
-              <w:t>High</w:t>
-            </w:r>
-          </w:p>
-        </w:tc>
-        <w:tc>
-          <w:tcPr>
-            <w:tcW w:w="1791" w:type="dxa"/>
-          </w:tcPr>
-          <w:p>
-            <w:pPr>
-              <w:jc w:val="both"/>
-            </w:pPr>
-            <w:r>
-              <w:t>B</w:t>
-            </w:r>
-          </w:p>
-        </w:tc>
-        <w:tc>
-          <w:tcPr>
-            <w:tcW w:w="1264" w:type="dxa"/>
-          </w:tcPr>
-          <w:p>
-            <w:pPr>
-              <w:jc w:val="both"/>
-            </w:pPr>
-            <w:r>
-              <w:t>High</w:t>
-            </w:r>
-          </w:p>
-        </w:tc>
-      </w:tr>
-      <w:tr>
-        <w:trPr>
-          <w:jc w:val="center"/>
-        </w:trPr>
-        <w:tc>
-          <w:tcPr>
-            <w:tcW w:w="685" w:type="dxa"/>
-          </w:tcPr>
-          <w:p>
-            <w:pPr>
-              <w:jc w:val="both"/>
-            </w:pPr>
-            <w:r>
-              <w:t>12</w:t>
-            </w:r>
-            <w:r>
-              <w:t>+</w:t>
-            </w:r>
-          </w:p>
-        </w:tc>
-        <w:tc>
-          <w:tcPr>
-            <w:tcW w:w="1290" w:type="dxa"/>
-          </w:tcPr>
-          <w:p>
-            <w:pPr>
-              <w:jc w:val="both"/>
-            </w:pPr>
-            <w:r>
-              <w:t>High Stellar</w:t>
-            </w:r>
-          </w:p>
-        </w:tc>
-        <w:tc>
-          <w:tcPr>
-            <w:tcW w:w="990" w:type="dxa"/>
-          </w:tcPr>
-          <w:p>
-            <w:pPr>
-              <w:jc w:val="both"/>
-            </w:pPr>
-            <w:r>
-              <w:t>Large</w:t>
-            </w:r>
-          </w:p>
-        </w:tc>
-        <w:tc>
-          <w:tcPr>
-            <w:tcW w:w="1080" w:type="dxa"/>
-          </w:tcPr>
-          <w:p>
-            <w:pPr>
-              <w:jc w:val="both"/>
-            </w:pPr>
-            <w:r>
-              <w:t>Dense</w:t>
-            </w:r>
-          </w:p>
-        </w:tc>
-        <w:tc>
-          <w:tcPr>
-            <w:tcW w:w="1080" w:type="dxa"/>
-          </w:tcPr>
-          <w:p>
-            <w:pPr>
-              <w:jc w:val="both"/>
-            </w:pPr>
-            <w:r>
-              <w:t>Water</w:t>
-            </w:r>
-          </w:p>
-        </w:tc>
-        <w:tc>
-          <w:tcPr>
-            <w:tcW w:w="1170" w:type="dxa"/>
-          </w:tcPr>
-          <w:p>
-            <w:pPr>
-              <w:jc w:val="both"/>
-            </w:pPr>
-            <w:r>
-              <w:t>High</w:t>
-            </w:r>
-          </w:p>
-        </w:tc>
-        <w:tc>
-          <w:tcPr>
-            <w:tcW w:w="1791" w:type="dxa"/>
-          </w:tcPr>
-          <w:p>
-            <w:pPr>
-              <w:jc w:val="both"/>
-            </w:pPr>
-            <w:r>
-              <w:t>A</w:t>
-            </w:r>
-          </w:p>
-        </w:tc>
-        <w:tc>
-          <w:tcPr>
-            <w:tcW w:w="1264" w:type="dxa"/>
-          </w:tcPr>
-          <w:p>
-            <w:pPr>
-              <w:jc w:val="both"/>
-            </w:pPr>
-            <w:r>
-              <w:t>Extreme</w:t>
-            </w:r>
-          </w:p>
-        </w:tc>
-      </w:tr>
-      <w:tr>
-        <w:trPr>
-          <w:jc w:val="center"/>
-        </w:trPr>
-        <w:tc>
-          <w:tcPr>
-            <w:tcW w:w="685" w:type="dxa"/>
-          </w:tcPr>
-          <w:p>
-            <w:pPr>
-              <w:jc w:val="both"/>
-            </w:pPr>
-            <w:r>
-              <w:t>DMs:</w:t>
-            </w:r>
-          </w:p>
-        </w:tc>
-        <w:tc>
-          <w:tcPr>
-            <w:tcW w:w="1290" w:type="dxa"/>
-          </w:tcPr>
-          <w:p>
-            <w:pPr>
-              <w:jc w:val="both"/>
-            </w:pPr>
-          </w:p>
-        </w:tc>
-        <w:tc>
-          <w:tcPr>
-            <w:tcW w:w="990" w:type="dxa"/>
-          </w:tcPr>
-          <w:p>
-            <w:pPr>
-              <w:jc w:val="both"/>
-            </w:pPr>
-          </w:p>
-        </w:tc>
-        <w:tc>
-          <w:tcPr>
-            <w:tcW w:w="1080" w:type="dxa"/>
-          </w:tcPr>
-          <w:p>
-            <w:pPr>
-              <w:jc w:val="both"/>
-            </w:pPr>
-            <w:r>
-              <w:t>Small: -2</w:t>
-            </w:r>
-          </w:p>
-          <w:p>
-            <w:pPr>
-              <w:jc w:val="both"/>
-            </w:pPr>
-            <w:r>
-              <w:t>Large: +2</w:t>
-            </w:r>
-          </w:p>
-        </w:tc>
-        <w:tc>
-          <w:tcPr>
-            <w:tcW w:w="1080" w:type="dxa"/>
-          </w:tcPr>
-          <w:p>
-            <w:pPr>
-              <w:jc w:val="both"/>
-            </w:pPr>
-            <w:r>
-              <w:t>Small: -2</w:t>
-            </w:r>
-          </w:p>
-          <w:p>
-            <w:pPr>
-              <w:jc w:val="both"/>
-            </w:pPr>
-            <w:r>
-              <w:t>Large: +2</w:t>
-            </w:r>
-          </w:p>
-        </w:tc>
-        <w:tc>
-          <w:tcPr>
-            <w:tcW w:w="1170" w:type="dxa"/>
-          </w:tcPr>
-          <w:p>
-            <w:pPr>
-              <w:jc w:val="both"/>
-            </w:pPr>
-          </w:p>
-        </w:tc>
-        <w:tc>
-          <w:tcPr>
-            <w:tcW w:w="1791" w:type="dxa"/>
-          </w:tcPr>
-          <w:p>
-            <w:pPr>
-              <w:jc w:val="both"/>
-            </w:pPr>
-            <w:r>
-              <w:t>High Stellar: +2</w:t>
-            </w:r>
-          </w:p>
-          <w:p>
-            <w:pPr>
-              <w:jc w:val="both"/>
-            </w:pPr>
-            <w:r>
-              <w:t>Avg Stellar: +1</w:t>
-            </w:r>
-          </w:p>
-          <w:p>
-            <w:pPr>
-              <w:jc w:val="both"/>
-            </w:pPr>
-            <w:r>
-              <w:t>Pre-Stellar: -1</w:t>
-            </w:r>
-          </w:p>
-          <w:p>
-            <w:pPr>
-              <w:jc w:val="both"/>
-            </w:pPr>
-            <w:r>
-              <w:t>Ind: -2</w:t>
-            </w:r>
-          </w:p>
-          <w:p>
-            <w:pPr>
-              <w:jc w:val="both"/>
-            </w:pPr>
-            <w:r>
-              <w:t>Pre-Ind: -5</w:t>
-            </w:r>
-          </w:p>
-        </w:tc>
-        <w:tc>
-          <w:tcPr>
-            <w:tcW w:w="1264" w:type="dxa"/>
-          </w:tcPr>
-          <w:p>
-            <w:pPr>
-              <w:jc w:val="both"/>
-            </w:pPr>
-            <w:r>
-              <w:t>Low Pop: -1</w:t>
-            </w:r>
-          </w:p>
-          <w:p>
-            <w:pPr>
-              <w:jc w:val="both"/>
-            </w:pPr>
-            <w:r>
-              <w:t>Hi Pop: +1</w:t>
+            <w:r>
+              <w:t xml:space="preserve"> human, chirpers extinct</w:t>
             </w:r>
           </w:p>
         </w:tc>
@@ -5760,18 +4139,438 @@
       <w:pPr>
         <w:jc w:val="both"/>
       </w:pPr>
-      <w:r>
-        <w:t xml:space="preserve">Roll 2D on each column of the table to determine the homeworld description. If playing Post-Apocalypse Barbarians, roll twice on the Tech Level column with DM+2 on the first roll and -2 on the second. The higher is the starting TL; the lower is the current TL. Remnants from the higher TL can be found among the ruins. Additionally, roll once on the </w:t>
+    </w:p>
+    <w:p/>
+    <w:p>
+      <w:pPr>
+        <w:pStyle w:val="Heading2"/>
+        <w:jc w:val="center"/>
+      </w:pPr>
+      <w:r>
+        <w:t>Careers</w:t>
+      </w:r>
+    </w:p>
+    <w:p>
+      <w:pPr>
+        <w:ind w:firstLine="720"/>
+        <w:jc w:val="both"/>
+      </w:pPr>
+      <w:r>
+        <w:t xml:space="preserve">Several careers are open to post-Dzaqtlas Zhodani characters, depending on the character’s origin. </w:t>
+      </w:r>
+      <w:r>
+        <w:t>C</w:t>
+      </w:r>
+      <w:r>
+        <w:t>haracter</w:t>
+      </w:r>
+      <w:r>
+        <w:t>s</w:t>
+      </w:r>
+      <w:r>
+        <w:t xml:space="preserve"> from one of the</w:t>
+      </w:r>
+      <w:r>
+        <w:t xml:space="preserve"> civilized</w:t>
+      </w:r>
+      <w:r>
+        <w:t xml:space="preserve"> </w:t>
       </w:r>
       <w:r>
         <w:rPr>
           <w:i/>
           <w:iCs/>
         </w:rPr>
-        <w:t>What Caused The Collapse?</w:t>
-      </w:r>
-      <w:r>
-        <w:t xml:space="preserve"> table below to determine what happened.</w:t>
+        <w:t>Dlenchiepr</w:t>
+      </w:r>
+      <w:r>
+        <w:t xml:space="preserve"> </w:t>
+      </w:r>
+      <w:r>
+        <w:t xml:space="preserve">houses of Western Dleqiats </w:t>
+      </w:r>
+      <w:r>
+        <w:t>have</w:t>
+      </w:r>
+      <w:r>
+        <w:t xml:space="preserve"> many options depending on their level of psionic ability. One with high psionic skill is likely to be a shaman</w:t>
+      </w:r>
+      <w:r>
+        <w:t xml:space="preserve">, healer, seer, or a member of the priesthood as either </w:t>
+      </w:r>
+      <w:r>
+        <w:rPr>
+          <w:i/>
+          <w:iCs/>
+        </w:rPr>
+        <w:t>Tozjabr</w:t>
+      </w:r>
+      <w:r>
+        <w:t xml:space="preserve"> (Bringer of the Word) or </w:t>
+      </w:r>
+      <w:r>
+        <w:rPr>
+          <w:i/>
+          <w:iCs/>
+        </w:rPr>
+        <w:t>Tavrchedl</w:t>
+      </w:r>
+      <w:r>
+        <w:t xml:space="preserve"> (Guardian of the Word). Others with less talent can follow any of the “standard” career paths, as outlined in this supplement.</w:t>
+      </w:r>
+    </w:p>
+    <w:p>
+      <w:pPr>
+        <w:jc w:val="both"/>
+      </w:pPr>
+    </w:p>
+    <w:p>
+      <w:pPr>
+        <w:ind w:firstLine="720"/>
+        <w:jc w:val="both"/>
+      </w:pPr>
+      <w:r>
+        <w:t xml:space="preserve">Characters not fortunate enough to be from a civilized region are considered </w:t>
+      </w:r>
+      <w:r>
+        <w:rPr>
+          <w:i/>
+          <w:iCs/>
+        </w:rPr>
+        <w:t xml:space="preserve">baz </w:t>
+      </w:r>
+      <w:r>
+        <w:t>(</w:t>
+      </w:r>
+      <w:r>
+        <w:rPr>
+          <w:rFonts w:ascii="ZhoGlyph" w:hAnsi="ZhoGlyph"/>
+          <w:sz w:val="16"/>
+          <w:szCs w:val="16"/>
+        </w:rPr>
+        <w:t>BAZ</w:t>
+      </w:r>
+      <w:r>
+        <w:t xml:space="preserve">) or Barbarians. </w:t>
+      </w:r>
+      <w:r>
+        <w:t>Barbarian “career” is by being born into a tribe. In this case enlistment is effectively automatic – the character grows up within the barbaric culture, and at 18 may undergo a Rite of Passage of some kind that fulfils three functions – first, it marks his transition to adulthood; second, it “enlists” him into the Barbarian career path; and third, it takes the place of the usual Basic Training that other military fields require.</w:t>
+      </w:r>
+      <w:r>
+        <w:t xml:space="preserve"> This is generally true of Primitive or Developing </w:t>
+      </w:r>
+      <w:r>
+        <w:t>barbarians and</w:t>
+      </w:r>
+      <w:r>
+        <w:t xml:space="preserve"> may be applied to Post-</w:t>
+      </w:r>
+      <w:r>
+        <w:lastRenderedPageBreak/>
+        <w:t>Apocalypse characters as well. If enlistment is required, as may be the case with separatists, survivalists, and modern primitives, roll 5+ to enlist, DM +1 for Endur 9+, DM +2 for Stren 10+.</w:t>
+      </w:r>
+    </w:p>
+    <w:p>
+      <w:pPr>
+        <w:jc w:val="both"/>
+      </w:pPr>
+      <w:r>
+        <w:t xml:space="preserve"> </w:t>
+      </w:r>
+    </w:p>
+    <w:p>
+      <w:pPr>
+        <w:jc w:val="both"/>
+        <w:rPr>
+          <w:b/>
+          <w:bCs/>
+        </w:rPr>
+      </w:pPr>
+      <w:r>
+        <w:rPr>
+          <w:b/>
+          <w:bCs/>
+        </w:rPr>
+        <w:t>TYPES OF BARBARIANS</w:t>
+      </w:r>
+    </w:p>
+    <w:p>
+      <w:pPr>
+        <w:ind w:firstLine="720"/>
+        <w:jc w:val="both"/>
+      </w:pPr>
+      <w:r>
+        <w:t>B</w:t>
+      </w:r>
+      <w:r>
+        <w:t>arbarian characters can fall into one of four main categories. These are Low Tech/Primitive, Developing, Survivalist/Separatist</w:t>
+      </w:r>
+      <w:r>
+        <w:t>/Modern Primitives</w:t>
+      </w:r>
+      <w:r>
+        <w:t>, and Post-Apocalypse Barbarians.</w:t>
+      </w:r>
+    </w:p>
+    <w:p>
+      <w:pPr>
+        <w:jc w:val="both"/>
+      </w:pPr>
+    </w:p>
+    <w:p>
+      <w:pPr>
+        <w:jc w:val="both"/>
+      </w:pPr>
+      <w:r>
+        <w:rPr>
+          <w:b/>
+          <w:bCs/>
+        </w:rPr>
+        <w:t xml:space="preserve">Primitive Barbarians: </w:t>
+      </w:r>
+      <w:r>
+        <w:t xml:space="preserve">These are probably the most easily recognizable Barbarians. Primitives are almost always from low-tech worlds of </w:t>
+      </w:r>
+      <w:r>
+        <w:t xml:space="preserve">TL 4 or less. They likely are hunter/gatherer societies that may or may not have developed early agriculture. Primitives are likely to be awed by higher technology, though this does not mean they will be unable to learn to use it. They typically undergo a rite of passage which involves a Survival roll (6+, DM +2 if Stren 8+) followed by acquisition of one level of an appropriate Survival skill (usually wilderness-based) and a weapon skill (a hand weapon or primitive missile weapon). </w:t>
+      </w:r>
+    </w:p>
+    <w:p>
+      <w:pPr>
+        <w:ind w:firstLine="720"/>
+        <w:jc w:val="both"/>
+      </w:pPr>
+      <w:r>
+        <w:t>Examples of Primitive Barbarians are seen in Tarzan of the Apes, Quest for Fire, Clan of the Cave Bear.</w:t>
+      </w:r>
+      <w:r>
+        <w:t xml:space="preserve"> There are many “lost tribes” on modern Terra that would also be considered Primitive Barbarians.</w:t>
+      </w:r>
+    </w:p>
+    <w:p>
+      <w:pPr>
+        <w:ind w:firstLine="720"/>
+        <w:jc w:val="both"/>
+      </w:pPr>
+    </w:p>
+    <w:p>
+      <w:pPr>
+        <w:jc w:val="both"/>
+      </w:pPr>
+      <w:r>
+        <w:rPr>
+          <w:b/>
+          <w:bCs/>
+        </w:rPr>
+        <w:t xml:space="preserve">Developing Barbarians: </w:t>
+      </w:r>
+      <w:r>
+        <w:t xml:space="preserve">Societies that have developed metallurgy, agriculture, and possibly sail, but which are not part of mainstream “civilized” culture are considered Developing Barbarians. </w:t>
+      </w:r>
+      <w:r>
+        <w:t xml:space="preserve">Their level of technological achievement is close to or even with that of the dominant “civilized” culture; they merely haven’t been assimilated into it or have rejected it for some reason. They still retain many of the traditions and habits of their primitive </w:t>
+      </w:r>
+      <w:proofErr w:type="gramStart"/>
+      <w:r>
+        <w:t>ancestors, and</w:t>
+      </w:r>
+      <w:proofErr w:type="gramEnd"/>
+      <w:r>
+        <w:t xml:space="preserve"> undergo the same rite of passage at age 18 (Survival roll for 6+, DM +2 if Stren 8+, learn one survival skill and one weapon skill).</w:t>
+      </w:r>
+    </w:p>
+    <w:p>
+      <w:pPr>
+        <w:jc w:val="both"/>
+      </w:pPr>
+      <w:r>
+        <w:tab/>
+        <w:t xml:space="preserve">Examples of </w:t>
+      </w:r>
+      <w:r>
+        <w:t>Developing Barbarians include Conan the Barbarian</w:t>
+      </w:r>
+      <w:r>
+        <w:t>, the Fremen of Frank Herbert’s Dune series,</w:t>
+      </w:r>
+      <w:r>
+        <w:t xml:space="preserve"> and the Germanic and Nordic tribes of ancient Terra.</w:t>
+      </w:r>
+    </w:p>
+    <w:p>
+      <w:pPr>
+        <w:jc w:val="both"/>
+      </w:pPr>
+    </w:p>
+    <w:p>
+      <w:pPr>
+        <w:jc w:val="both"/>
+      </w:pPr>
+      <w:r>
+        <w:rPr>
+          <w:b/>
+          <w:bCs/>
+        </w:rPr>
+        <w:t>Survivalist</w:t>
+      </w:r>
+      <w:r>
+        <w:rPr>
+          <w:b/>
+          <w:bCs/>
+        </w:rPr>
+        <w:t>s</w:t>
+      </w:r>
+      <w:r>
+        <w:rPr>
+          <w:b/>
+          <w:bCs/>
+        </w:rPr>
+        <w:t>/Separatist</w:t>
+      </w:r>
+      <w:r>
+        <w:rPr>
+          <w:b/>
+          <w:bCs/>
+        </w:rPr>
+        <w:t>s</w:t>
+      </w:r>
+      <w:r>
+        <w:rPr>
+          <w:b/>
+          <w:bCs/>
+        </w:rPr>
+        <w:t>/Modern Primitive</w:t>
+      </w:r>
+      <w:r>
+        <w:rPr>
+          <w:b/>
+          <w:bCs/>
+        </w:rPr>
+        <w:t>s</w:t>
+      </w:r>
+      <w:r>
+        <w:rPr>
+          <w:b/>
+          <w:bCs/>
+        </w:rPr>
+        <w:t xml:space="preserve">: </w:t>
+      </w:r>
+      <w:r>
+        <w:t>These are people who come from a more technologically advanced (atomic age or later) world, who have for some reason decided to go “off the grid” and reject the culture at large. They have their own set of internal rules and traditions</w:t>
+      </w:r>
+      <w:r>
+        <w:t xml:space="preserve"> and may or may not continue to use the technology available. They come in a variety of sizes, from individuals living as hermits in the wilderness to enclaves of multiple families walling themselves off from society at large. They can be joined, in which case the standard Supplement 4 Enlistment check for Barbarians is required (5+, DM +1 for Endur 9+; DM +2 if Stren 10+). Additional factors may be imposed by the Referee (religious beliefs, code of conduct, blood in/blood out, etc). </w:t>
+      </w:r>
+    </w:p>
+    <w:p>
+      <w:pPr>
+        <w:jc w:val="both"/>
+      </w:pPr>
+      <w:r>
+        <w:tab/>
+        <w:t xml:space="preserve">These types are usually religious cults, survivalist </w:t>
+      </w:r>
+      <w:r>
+        <w:t xml:space="preserve">doomsday </w:t>
+      </w:r>
+      <w:r>
+        <w:t>preppers, and hippie communes.</w:t>
+      </w:r>
+    </w:p>
+    <w:p>
+      <w:pPr>
+        <w:jc w:val="both"/>
+      </w:pPr>
+    </w:p>
+    <w:p>
+      <w:pPr>
+        <w:jc w:val="both"/>
+      </w:pPr>
+      <w:r>
+        <w:rPr>
+          <w:b/>
+          <w:bCs/>
+        </w:rPr>
+        <w:t>Post-Apocalypse</w:t>
+      </w:r>
+      <w:r>
+        <w:rPr>
+          <w:b/>
+          <w:bCs/>
+        </w:rPr>
+        <w:t>/Fallen World</w:t>
+      </w:r>
+      <w:r>
+        <w:rPr>
+          <w:b/>
+          <w:bCs/>
+        </w:rPr>
+        <w:t xml:space="preserve"> Barbarians: </w:t>
+      </w:r>
+      <w:r>
+        <w:t>When everything goes wrong</w:t>
+      </w:r>
+      <w:r>
+        <w:t xml:space="preserve"> </w:t>
+      </w:r>
+      <w:r>
+        <w:t xml:space="preserve">and a </w:t>
+      </w:r>
+      <w:proofErr w:type="gramStart"/>
+      <w:r>
+        <w:t>society collapses</w:t>
+      </w:r>
+      <w:proofErr w:type="gramEnd"/>
+      <w:r>
+        <w:t xml:space="preserve">, these guys are the ones left scrabbling among the ruins. Post-Apocalypse barbarians are just trying to survive in what’s left of the world. They’re anything from wasteland wanderers to gangs of scavengers or even enclaves that carve out </w:t>
+      </w:r>
+      <w:r>
+        <w:t>a new</w:t>
+      </w:r>
+      <w:r>
+        <w:t xml:space="preserve"> society in the ruins of the old world. </w:t>
+      </w:r>
+      <w:r>
+        <w:t>Two tech levels apply for skill and background purposes – the TL of the world/society Pre-collapse, and the current prevailing TL. They may even exist alongside a higher tech culture. This is determined during the Background section. As with Primitive and Developing barbarians, there is no “Enlistment” happening here – you’re born into this world and must struggle to survive it. Make a Survival check at age 18 (6+, DM +2 if Stren 8+) and learn one survival skill and one weapon skill.</w:t>
+      </w:r>
+    </w:p>
+    <w:p>
+      <w:pPr>
+        <w:jc w:val="both"/>
+      </w:pPr>
+      <w:r>
+        <w:tab/>
+        <w:t>The best examples of Post-Apocalypse Barbarians are seen in the Fallout games, the Mad Max films and other Post-Apocalypse movies, and the Cursed Earth of Judge Dredd.</w:t>
+      </w:r>
+      <w:r>
+        <w:t xml:space="preserve"> Other sources of inspiration include the game world of Metamorphosis Alpha, Brian W. Aldis’ </w:t>
+      </w:r>
+      <w:r>
+        <w:rPr>
+          <w:i/>
+          <w:iCs/>
+        </w:rPr>
+        <w:t xml:space="preserve">Non-Stop, </w:t>
+      </w:r>
+      <w:r>
+        <w:t xml:space="preserve">and the Classic Star Trek episode </w:t>
+      </w:r>
+      <w:r>
+        <w:rPr>
+          <w:i/>
+          <w:iCs/>
+        </w:rPr>
+        <w:t xml:space="preserve">For the World is Hollow and I Have Touched the Sky, </w:t>
+      </w:r>
+      <w:r>
+        <w:t xml:space="preserve">each of which concerned a devolved </w:t>
+      </w:r>
+      <w:r>
+        <w:lastRenderedPageBreak/>
+        <w:t>civilization living inside a massive “generation starship” thousands of years old, wherein the inhabitants have forgotten the ship’s original purpose.</w:t>
+      </w:r>
+      <w:r>
+        <w:t xml:space="preserve"> </w:t>
       </w:r>
     </w:p>
     <w:p>
@@ -5889,7 +4688,6 @@
               <w:jc w:val="both"/>
             </w:pPr>
             <w:r>
-              <w:lastRenderedPageBreak/>
               <w:t>2-3</w:t>
             </w:r>
           </w:p>
@@ -19656,6 +18454,52 @@
       </w:tcPr>
     </w:tblStylePr>
   </w:style>
+  <w:style w:type="table" w:styleId="PlainTable4">
+    <w:name w:val="Plain Table 4"/>
+    <w:basedOn w:val="TableNormal"/>
+    <w:uiPriority w:val="44"/>
+    <w:rsid w:val="005E69FF"/>
+    <w:tblPr>
+      <w:tblStyleRowBandSize w:val="1"/>
+      <w:tblStyleColBandSize w:val="1"/>
+    </w:tblPr>
+    <w:tblStylePr w:type="firstRow">
+      <w:rPr>
+        <w:b/>
+        <w:bCs/>
+      </w:rPr>
+    </w:tblStylePr>
+    <w:tblStylePr w:type="lastRow">
+      <w:rPr>
+        <w:b/>
+        <w:bCs/>
+      </w:rPr>
+    </w:tblStylePr>
+    <w:tblStylePr w:type="firstCol">
+      <w:rPr>
+        <w:b/>
+        <w:bCs/>
+      </w:rPr>
+    </w:tblStylePr>
+    <w:tblStylePr w:type="lastCol">
+      <w:rPr>
+        <w:b/>
+        <w:bCs/>
+      </w:rPr>
+    </w:tblStylePr>
+    <w:tblStylePr w:type="band1Vert">
+      <w:tblPr/>
+      <w:tcPr>
+        <w:shd w:val="clear" w:color="auto" w:fill="F2F2F2" w:themeFill="background1" w:themeFillShade="F2"/>
+      </w:tcPr>
+    </w:tblStylePr>
+    <w:tblStylePr w:type="band1Horz">
+      <w:tblPr/>
+      <w:tcPr>
+        <w:shd w:val="clear" w:color="auto" w:fill="F2F2F2" w:themeFill="background1" w:themeFillShade="F2"/>
+      </w:tcPr>
+    </w:tblStylePr>
+  </w:style>
 </w:styles>
 </file>
 

</xml_diff>